<commit_message>
fixed QA report error with outbreak
</commit_message>
<xml_diff>
--- a/src/R/Modals/www/QA_report.docx
+++ b/src/R/Modals/www/QA_report.docx
@@ -107,7 +107,7 @@
         <w:pStyle w:val="Date"/>
       </w:pPr>
       <w:r>
-        <w:t xml:space="preserve">12.02.2025</w:t>
+        <w:t xml:space="preserve">21.02.2025</w:t>
       </w:r>
     </w:p>
     <w:p>
@@ -4322,19 +4322,19 @@
               <w:jc w:val="right"/>
             </w:pPr>
             <w:r>
-              <w:t xml:space="preserve">No</w:t>
-            </w:r>
-          </w:p>
-        </w:tc>
-        <w:tc>
-          <w:tcPr/>
-          <w:p>
-            <w:pPr>
-              <w:pStyle w:val="Compact"/>
-              <w:jc w:val="right"/>
-            </w:pPr>
-            <w:r>
-              <w:t xml:space="preserve">0</w:t>
+              <w:t xml:space="preserve">Si</w:t>
+            </w:r>
+          </w:p>
+        </w:tc>
+        <w:tc>
+          <w:tcPr/>
+          <w:p>
+            <w:pPr>
+              <w:pStyle w:val="Compact"/>
+              <w:jc w:val="right"/>
+            </w:pPr>
+            <w:r>
+              <w:t xml:space="preserve">1</w:t>
             </w:r>
           </w:p>
         </w:tc>
@@ -4360,19 +4360,19 @@
               <w:jc w:val="right"/>
             </w:pPr>
             <w:r>
-              <w:t xml:space="preserve">No</w:t>
-            </w:r>
-          </w:p>
-        </w:tc>
-        <w:tc>
-          <w:tcPr/>
-          <w:p>
-            <w:pPr>
-              <w:pStyle w:val="Compact"/>
-              <w:jc w:val="right"/>
-            </w:pPr>
-            <w:r>
-              <w:t xml:space="preserve">0</w:t>
+              <w:t xml:space="preserve">Si</w:t>
+            </w:r>
+          </w:p>
+        </w:tc>
+        <w:tc>
+          <w:tcPr/>
+          <w:p>
+            <w:pPr>
+              <w:pStyle w:val="Compact"/>
+              <w:jc w:val="right"/>
+            </w:pPr>
+            <w:r>
+              <w:t xml:space="preserve">1</w:t>
             </w:r>
           </w:p>
         </w:tc>
@@ -4395,6 +4395,294 @@
       </w:r>
       <w:r>
         <w:t xml:space="preserve">.</w:t>
+      </w:r>
+    </w:p>
+    <w:tbl>
+      <w:tblPr>
+        <w:tblStyle w:val="Table"/>
+        <w:tblW w:type="pct" w:w="5000"/>
+        <w:tblLayout w:type="fixed"/>
+        <w:tblLook w:firstRow="1" w:lastRow="0" w:firstColumn="0" w:lastColumn="0" w:noHBand="0" w:noVBand="0" w:val="0020"/>
+      </w:tblPr>
+      <w:tblGrid>
+        <w:gridCol w:w="164"/>
+        <w:gridCol w:w="558"/>
+        <w:gridCol w:w="558"/>
+        <w:gridCol w:w="591"/>
+        <w:gridCol w:w="394"/>
+        <w:gridCol w:w="3089"/>
+        <w:gridCol w:w="2563"/>
+      </w:tblGrid>
+      <w:tr>
+        <w:trPr>
+          <w:tblHeader w:val="on"/>
+        </w:trPr>
+        <w:tc>
+          <w:tcPr/>
+          <w:p>
+            <w:pPr>
+              <w:pStyle w:val="Compact"/>
+              <w:jc w:val="right"/>
+            </w:pPr>
+            <w:r>
+              <w:t xml:space="preserve">FILA</w:t>
+            </w:r>
+          </w:p>
+        </w:tc>
+        <w:tc>
+          <w:tcPr/>
+          <w:p>
+            <w:pPr>
+              <w:pStyle w:val="Compact"/>
+              <w:jc w:val="left"/>
+            </w:pPr>
+            <w:r>
+              <w:t xml:space="preserve">Geocódigo Admin1</w:t>
+            </w:r>
+          </w:p>
+        </w:tc>
+        <w:tc>
+          <w:tcPr/>
+          <w:p>
+            <w:pPr>
+              <w:pStyle w:val="Compact"/>
+              <w:jc w:val="left"/>
+            </w:pPr>
+            <w:r>
+              <w:t xml:space="preserve">Geocódigo Admin2</w:t>
+            </w:r>
+          </w:p>
+        </w:tc>
+        <w:tc>
+          <w:tcPr/>
+          <w:p>
+            <w:pPr>
+              <w:pStyle w:val="Compact"/>
+              <w:jc w:val="left"/>
+            </w:pPr>
+            <w:r>
+              <w:t xml:space="preserve">Nivel subnacional</w:t>
+            </w:r>
+          </w:p>
+        </w:tc>
+        <w:tc>
+          <w:tcPr/>
+          <w:p>
+            <w:pPr>
+              <w:pStyle w:val="Compact"/>
+              <w:jc w:val="left"/>
+            </w:pPr>
+            <w:r>
+              <w:t xml:space="preserve">Municipio</w:t>
+            </w:r>
+          </w:p>
+        </w:tc>
+        <w:tc>
+          <w:tcPr/>
+          <w:p>
+            <w:pPr>
+              <w:pStyle w:val="Compact"/>
+              <w:jc w:val="left"/>
+            </w:pPr>
+            <w:r>
+              <w:t xml:space="preserve">Presencia de un equipo subnacional de respuesta rápida capacitado a nivel subnacional (Si/No)</w:t>
+            </w:r>
+          </w:p>
+        </w:tc>
+        <w:tc>
+          <w:tcPr/>
+          <w:p>
+            <w:pPr>
+              <w:pStyle w:val="Compact"/>
+              <w:jc w:val="left"/>
+            </w:pPr>
+            <w:r>
+              <w:t xml:space="preserve">El equipo subnacional de respuesta rápida fue entrenado en los últimos 2 años</w:t>
+            </w:r>
+          </w:p>
+        </w:tc>
+      </w:tr>
+      <w:tr>
+        <w:tc>
+          <w:tcPr/>
+          <w:p>
+            <w:pPr>
+              <w:pStyle w:val="Compact"/>
+              <w:jc w:val="right"/>
+            </w:pPr>
+            <w:r>
+              <w:t xml:space="preserve">5</w:t>
+            </w:r>
+          </w:p>
+        </w:tc>
+        <w:tc>
+          <w:tcPr/>
+          <w:p>
+            <w:pPr>
+              <w:pStyle w:val="Compact"/>
+              <w:jc w:val="left"/>
+            </w:pPr>
+            <w:r>
+              <w:t xml:space="preserve">BLZ</w:t>
+            </w:r>
+          </w:p>
+        </w:tc>
+        <w:tc>
+          <w:tcPr/>
+          <w:p>
+            <w:pPr>
+              <w:pStyle w:val="Compact"/>
+              <w:jc w:val="left"/>
+            </w:pPr>
+            <w:r>
+              <w:t xml:space="preserve">BLZ.4_1</w:t>
+            </w:r>
+          </w:p>
+        </w:tc>
+        <w:tc>
+          <w:tcPr/>
+          <w:p>
+            <w:pPr>
+              <w:pStyle w:val="Compact"/>
+              <w:jc w:val="left"/>
+            </w:pPr>
+            <w:r>
+              <w:t xml:space="preserve">BELIZE</w:t>
+            </w:r>
+          </w:p>
+        </w:tc>
+        <w:tc>
+          <w:tcPr/>
+          <w:p>
+            <w:pPr>
+              <w:pStyle w:val="Compact"/>
+              <w:jc w:val="left"/>
+            </w:pPr>
+            <w:r>
+              <w:t xml:space="preserve">ORANGE WALK</w:t>
+            </w:r>
+          </w:p>
+        </w:tc>
+        <w:tc>
+          <w:tcPr/>
+          <w:p>
+            <w:pPr>
+              <w:pStyle w:val="Compact"/>
+              <w:jc w:val="left"/>
+            </w:pPr>
+            <w:r>
+              <w:t xml:space="preserve">NA</w:t>
+            </w:r>
+          </w:p>
+        </w:tc>
+        <w:tc>
+          <w:tcPr/>
+          <w:p>
+            <w:pPr>
+              <w:pStyle w:val="Compact"/>
+              <w:jc w:val="left"/>
+            </w:pPr>
+            <w:r>
+              <w:t xml:space="preserve">No</w:t>
+            </w:r>
+          </w:p>
+        </w:tc>
+      </w:tr>
+      <w:tr>
+        <w:tc>
+          <w:tcPr/>
+          <w:p>
+            <w:pPr>
+              <w:pStyle w:val="Compact"/>
+              <w:jc w:val="right"/>
+            </w:pPr>
+            <w:r>
+              <w:t xml:space="preserve">6</w:t>
+            </w:r>
+          </w:p>
+        </w:tc>
+        <w:tc>
+          <w:tcPr/>
+          <w:p>
+            <w:pPr>
+              <w:pStyle w:val="Compact"/>
+              <w:jc w:val="left"/>
+            </w:pPr>
+            <w:r>
+              <w:t xml:space="preserve">BLZ</w:t>
+            </w:r>
+          </w:p>
+        </w:tc>
+        <w:tc>
+          <w:tcPr/>
+          <w:p>
+            <w:pPr>
+              <w:pStyle w:val="Compact"/>
+              <w:jc w:val="left"/>
+            </w:pPr>
+            <w:r>
+              <w:t xml:space="preserve">BLZ.5_1</w:t>
+            </w:r>
+          </w:p>
+        </w:tc>
+        <w:tc>
+          <w:tcPr/>
+          <w:p>
+            <w:pPr>
+              <w:pStyle w:val="Compact"/>
+              <w:jc w:val="left"/>
+            </w:pPr>
+            <w:r>
+              <w:t xml:space="preserve">BELIZE</w:t>
+            </w:r>
+          </w:p>
+        </w:tc>
+        <w:tc>
+          <w:tcPr/>
+          <w:p>
+            <w:pPr>
+              <w:pStyle w:val="Compact"/>
+              <w:jc w:val="left"/>
+            </w:pPr>
+            <w:r>
+              <w:t xml:space="preserve">STANN CREEK</w:t>
+            </w:r>
+          </w:p>
+        </w:tc>
+        <w:tc>
+          <w:tcPr/>
+          <w:p>
+            <w:pPr>
+              <w:pStyle w:val="Compact"/>
+              <w:jc w:val="left"/>
+            </w:pPr>
+            <w:r>
+              <w:t xml:space="preserve">Si</w:t>
+            </w:r>
+          </w:p>
+        </w:tc>
+        <w:tc>
+          <w:tcPr/>
+          <w:p>
+            <w:pPr>
+              <w:pStyle w:val="Compact"/>
+              <w:jc w:val="left"/>
+            </w:pPr>
+            <w:r>
+              <w:t xml:space="preserve">NA</w:t>
+            </w:r>
+          </w:p>
+        </w:tc>
+      </w:tr>
+    </w:tbl>
+    <w:bookmarkEnd w:id="64"/>
+    <w:bookmarkStart w:id="65" w:name="datos-con-geocódigos-inválidos.-4"/>
+    <w:p>
+      <w:pPr>
+        <w:pStyle w:val="Heading4"/>
+      </w:pPr>
+      <w:r>
+        <w:t xml:space="preserve">Datos con geocódigos inválidos.</w:t>
       </w:r>
     </w:p>
     <w:tbl>
@@ -4418,7 +4706,7 @@
               <w:jc w:val="left"/>
             </w:pPr>
             <w:r>
-              <w:t xml:space="preserve">No se encontraron datos faltantes</w:t>
+              <w:t xml:space="preserve">No se encontraron geocódigos inválidos</w:t>
             </w:r>
           </w:p>
         </w:tc>
@@ -4434,24 +4722,43 @@
         </w:tc>
       </w:tr>
     </w:tbl>
-    <w:bookmarkEnd w:id="64"/>
-    <w:bookmarkStart w:id="65" w:name="datos-con-geocódigos-inválidos.-4"/>
+    <w:bookmarkEnd w:id="65"/>
+    <w:bookmarkStart w:id="66" w:name="Xfce11e58a732c4f30db932eef1b3a1adefb742b"/>
     <w:p>
       <w:pPr>
         <w:pStyle w:val="Heading4"/>
       </w:pPr>
       <w:r>
-        <w:t xml:space="preserve">Datos con geocódigos inválidos.</w:t>
+        <w:t xml:space="preserve">Datos inválidos en</w:t>
+      </w:r>
+      <w:r>
+        <w:t xml:space="preserve"> </w:t>
+      </w:r>
+      <w:r>
+        <w:t xml:space="preserve">‘</w:t>
+      </w:r>
+      <w:r>
+        <w:t xml:space="preserve">Presencia de un equipo subnacional de respuesta rápida capacitado a nivel subnacional (Si/No)</w:t>
+      </w:r>
+      <w:r>
+        <w:t xml:space="preserve">’</w:t>
+      </w:r>
+      <w:r>
+        <w:t xml:space="preserve">.</w:t>
       </w:r>
     </w:p>
     <w:tbl>
       <w:tblPr>
         <w:tblStyle w:val="Table"/>
-        <w:tblW w:type="auto" w:w="0"/>
+        <w:tblW w:type="pct" w:w="5000"/>
+        <w:tblLayout w:type="fixed"/>
         <w:tblLook w:firstRow="1" w:lastRow="0" w:firstColumn="0" w:lastColumn="0" w:noHBand="0" w:noVBand="0" w:val="0020"/>
       </w:tblPr>
       <w:tblGrid>
-        <w:gridCol w:w="7920"/>
+        <w:gridCol w:w="297"/>
+        <w:gridCol w:w="1012"/>
+        <w:gridCol w:w="1012"/>
+        <w:gridCol w:w="5597"/>
       </w:tblGrid>
       <w:tr>
         <w:trPr>
@@ -4462,33 +4769,109 @@
           <w:p>
             <w:pPr>
               <w:pStyle w:val="Compact"/>
-              <w:jc w:val="left"/>
-            </w:pPr>
-            <w:r>
-              <w:t xml:space="preserve">No se encontraron geocódigos inválidos</w:t>
-            </w:r>
-          </w:p>
-        </w:tc>
-      </w:tr>
-      <w:tr>
-        <w:tc>
-          <w:tcPr/>
-          <w:p>
-            <w:pPr>
-              <w:pStyle w:val="Compact"/>
-            </w:pPr>
+              <w:jc w:val="right"/>
+            </w:pPr>
+            <w:r>
+              <w:t xml:space="preserve">FILA</w:t>
+            </w:r>
+          </w:p>
+        </w:tc>
+        <w:tc>
+          <w:tcPr/>
+          <w:p>
+            <w:pPr>
+              <w:pStyle w:val="Compact"/>
+              <w:jc w:val="left"/>
+            </w:pPr>
+            <w:r>
+              <w:t xml:space="preserve">Geocódigo Admin1</w:t>
+            </w:r>
+          </w:p>
+        </w:tc>
+        <w:tc>
+          <w:tcPr/>
+          <w:p>
+            <w:pPr>
+              <w:pStyle w:val="Compact"/>
+              <w:jc w:val="left"/>
+            </w:pPr>
+            <w:r>
+              <w:t xml:space="preserve">Geocódigo Admin2</w:t>
+            </w:r>
+          </w:p>
+        </w:tc>
+        <w:tc>
+          <w:tcPr/>
+          <w:p>
+            <w:pPr>
+              <w:pStyle w:val="Compact"/>
+              <w:jc w:val="left"/>
+            </w:pPr>
+            <w:r>
+              <w:t xml:space="preserve">Presencia de un equipo subnacional de respuesta rápida capacitado a nivel subnacional (Si/No)</w:t>
+            </w:r>
+          </w:p>
+        </w:tc>
+      </w:tr>
+      <w:tr>
+        <w:tc>
+          <w:tcPr/>
+          <w:p>
+            <w:pPr>
+              <w:pStyle w:val="Compact"/>
+              <w:jc w:val="right"/>
+            </w:pPr>
+            <w:r>
+              <w:t xml:space="preserve">5</w:t>
+            </w:r>
+          </w:p>
+        </w:tc>
+        <w:tc>
+          <w:tcPr/>
+          <w:p>
+            <w:pPr>
+              <w:pStyle w:val="Compact"/>
+              <w:jc w:val="left"/>
+            </w:pPr>
+            <w:r>
+              <w:t xml:space="preserve">BLZ</w:t>
+            </w:r>
+          </w:p>
+        </w:tc>
+        <w:tc>
+          <w:tcPr/>
+          <w:p>
+            <w:pPr>
+              <w:pStyle w:val="Compact"/>
+              <w:jc w:val="left"/>
+            </w:pPr>
+            <w:r>
+              <w:t xml:space="preserve">BLZ.4_1</w:t>
+            </w:r>
+          </w:p>
+        </w:tc>
+        <w:tc>
+          <w:tcPr/>
+          <w:p>
+            <w:pPr>
+              <w:pStyle w:val="Compact"/>
+              <w:jc w:val="left"/>
+            </w:pPr>
+            <w:r>
+              <w:t xml:space="preserve">NA</w:t>
+            </w:r>
           </w:p>
         </w:tc>
       </w:tr>
     </w:tbl>
-    <w:bookmarkEnd w:id="65"/>
-    <w:bookmarkStart w:id="66" w:name="Xfce11e58a732c4f30db932eef1b3a1adefb742b"/>
+    <w:bookmarkEnd w:id="66"/>
+    <w:bookmarkStart w:id="67" w:name="X5e4aee5a847ea6059bc00ab6273f705611bb7da"/>
     <w:p>
       <w:pPr>
         <w:pStyle w:val="Heading4"/>
       </w:pPr>
       <w:r>
-        <w:t xml:space="preserve">Datos inválidos en</w:t>
+        <w:t xml:space="preserve">Datos no numéricos en</w:t>
       </w:r>
       <w:r>
         <w:t xml:space="preserve"> </w:t>
@@ -4497,7 +4880,7 @@
         <w:t xml:space="preserve">‘</w:t>
       </w:r>
       <w:r>
-        <w:t xml:space="preserve">Presencia de un equipo subnacional de respuesta rápida capacitado a nivel subnacional (Si/No)</w:t>
+        <w:t xml:space="preserve">El equipo subnacional de respuesta rápida fue entrenado en los últimos 2 años</w:t>
       </w:r>
       <w:r>
         <w:t xml:space="preserve">’</w:t>
@@ -4509,11 +4892,15 @@
     <w:tbl>
       <w:tblPr>
         <w:tblStyle w:val="Table"/>
-        <w:tblW w:type="auto" w:w="0"/>
+        <w:tblW w:type="pct" w:w="5000"/>
+        <w:tblLayout w:type="fixed"/>
         <w:tblLook w:firstRow="1" w:lastRow="0" w:firstColumn="0" w:lastColumn="0" w:noHBand="0" w:noVBand="0" w:val="0020"/>
       </w:tblPr>
       <w:tblGrid>
-        <w:gridCol w:w="7920"/>
+        <w:gridCol w:w="338"/>
+        <w:gridCol w:w="1150"/>
+        <w:gridCol w:w="1150"/>
+        <w:gridCol w:w="5280"/>
       </w:tblGrid>
       <w:tr>
         <w:trPr>
@@ -4524,83 +4911,97 @@
           <w:p>
             <w:pPr>
               <w:pStyle w:val="Compact"/>
-              <w:jc w:val="left"/>
-            </w:pPr>
-            <w:r>
-              <w:t xml:space="preserve">No se encontraron datos inválidos</w:t>
-            </w:r>
-          </w:p>
-        </w:tc>
-      </w:tr>
-      <w:tr>
-        <w:tc>
-          <w:tcPr/>
-          <w:p>
-            <w:pPr>
-              <w:pStyle w:val="Compact"/>
-            </w:pPr>
-          </w:p>
-        </w:tc>
-      </w:tr>
-    </w:tbl>
-    <w:bookmarkEnd w:id="66"/>
-    <w:bookmarkStart w:id="67" w:name="X5e4aee5a847ea6059bc00ab6273f705611bb7da"/>
-    <w:p>
-      <w:pPr>
-        <w:pStyle w:val="Heading4"/>
-      </w:pPr>
-      <w:r>
-        <w:t xml:space="preserve">Datos no numéricos en</w:t>
-      </w:r>
-      <w:r>
-        <w:t xml:space="preserve"> </w:t>
-      </w:r>
-      <w:r>
-        <w:t xml:space="preserve">‘</w:t>
-      </w:r>
-      <w:r>
-        <w:t xml:space="preserve">El equipo subnacional de respuesta rápida fue entrenado en los últimos 2 años</w:t>
-      </w:r>
-      <w:r>
-        <w:t xml:space="preserve">’</w:t>
-      </w:r>
-      <w:r>
-        <w:t xml:space="preserve">.</w:t>
-      </w:r>
-    </w:p>
-    <w:tbl>
-      <w:tblPr>
-        <w:tblStyle w:val="Table"/>
-        <w:tblW w:type="auto" w:w="0"/>
-        <w:tblLook w:firstRow="1" w:lastRow="0" w:firstColumn="0" w:lastColumn="0" w:noHBand="0" w:noVBand="0" w:val="0020"/>
-      </w:tblPr>
-      <w:tblGrid>
-        <w:gridCol w:w="7920"/>
-      </w:tblGrid>
-      <w:tr>
-        <w:trPr>
-          <w:tblHeader w:val="on"/>
-        </w:trPr>
-        <w:tc>
-          <w:tcPr/>
-          <w:p>
-            <w:pPr>
-              <w:pStyle w:val="Compact"/>
-              <w:jc w:val="left"/>
-            </w:pPr>
-            <w:r>
-              <w:t xml:space="preserve">No se encontraron datos no numéricos</w:t>
-            </w:r>
-          </w:p>
-        </w:tc>
-      </w:tr>
-      <w:tr>
-        <w:tc>
-          <w:tcPr/>
-          <w:p>
-            <w:pPr>
-              <w:pStyle w:val="Compact"/>
-            </w:pPr>
+              <w:jc w:val="right"/>
+            </w:pPr>
+            <w:r>
+              <w:t xml:space="preserve">FILA</w:t>
+            </w:r>
+          </w:p>
+        </w:tc>
+        <w:tc>
+          <w:tcPr/>
+          <w:p>
+            <w:pPr>
+              <w:pStyle w:val="Compact"/>
+              <w:jc w:val="left"/>
+            </w:pPr>
+            <w:r>
+              <w:t xml:space="preserve">Geocódigo Admin1</w:t>
+            </w:r>
+          </w:p>
+        </w:tc>
+        <w:tc>
+          <w:tcPr/>
+          <w:p>
+            <w:pPr>
+              <w:pStyle w:val="Compact"/>
+              <w:jc w:val="left"/>
+            </w:pPr>
+            <w:r>
+              <w:t xml:space="preserve">Geocódigo Admin2</w:t>
+            </w:r>
+          </w:p>
+        </w:tc>
+        <w:tc>
+          <w:tcPr/>
+          <w:p>
+            <w:pPr>
+              <w:pStyle w:val="Compact"/>
+              <w:jc w:val="left"/>
+            </w:pPr>
+            <w:r>
+              <w:t xml:space="preserve">El equipo subnacional de respuesta rápida fue entrenado en los últimos 2 años</w:t>
+            </w:r>
+          </w:p>
+        </w:tc>
+      </w:tr>
+      <w:tr>
+        <w:tc>
+          <w:tcPr/>
+          <w:p>
+            <w:pPr>
+              <w:pStyle w:val="Compact"/>
+              <w:jc w:val="right"/>
+            </w:pPr>
+            <w:r>
+              <w:t xml:space="preserve">6</w:t>
+            </w:r>
+          </w:p>
+        </w:tc>
+        <w:tc>
+          <w:tcPr/>
+          <w:p>
+            <w:pPr>
+              <w:pStyle w:val="Compact"/>
+              <w:jc w:val="left"/>
+            </w:pPr>
+            <w:r>
+              <w:t xml:space="preserve">BLZ</w:t>
+            </w:r>
+          </w:p>
+        </w:tc>
+        <w:tc>
+          <w:tcPr/>
+          <w:p>
+            <w:pPr>
+              <w:pStyle w:val="Compact"/>
+              <w:jc w:val="left"/>
+            </w:pPr>
+            <w:r>
+              <w:t xml:space="preserve">BLZ.5_1</w:t>
+            </w:r>
+          </w:p>
+        </w:tc>
+        <w:tc>
+          <w:tcPr/>
+          <w:p>
+            <w:pPr>
+              <w:pStyle w:val="Compact"/>
+              <w:jc w:val="left"/>
+            </w:pPr>
+            <w:r>
+              <w:t xml:space="preserve">NA</w:t>
+            </w:r>
           </w:p>
         </w:tc>
       </w:tr>

</xml_diff>